<commit_message>
Se agregan los requerimientos
</commit_message>
<xml_diff>
--- a/Math_Challenge/docs/Requerimientos Funcionales y Diagrama.docx
+++ b/Math_Challenge/docs/Requerimientos Funcionales y Diagrama.docx
@@ -10,19 +10,165 @@
     <w:p>
       <w:pPr>
         <w:jc w:val="center"/>
+        <w:rPr>
+          <w:b/>
+          <w:bCs/>
+          <w:color w:val="FF0000"/>
+          <w:sz w:val="28"/>
+          <w:szCs w:val="28"/>
+        </w:rPr>
       </w:pPr>
       <w:r>
+        <w:rPr>
+          <w:b/>
+          <w:bCs/>
+          <w:color w:val="FF0000"/>
+          <w:sz w:val="28"/>
+          <w:szCs w:val="28"/>
+        </w:rPr>
         <w:t>Requerimientos Funcionales:</w:t>
       </w:r>
     </w:p>
+    <w:p>
+      <w:r>
+        <w:t xml:space="preserve">RF1: </w:t>
+      </w:r>
+      <w:r>
+        <w:t xml:space="preserve">Registrar a un jugador para que pueda participar del juego y haga parte de la tabla de puntuaciones </w:t>
+      </w:r>
+      <w:r>
+        <w:t>de este</w:t>
+      </w:r>
+      <w:r>
+        <w:t>.</w:t>
+      </w:r>
+    </w:p>
+    <w:p/>
+    <w:p>
+      <w:r>
+        <w:t>RF2:</w:t>
+      </w:r>
+      <w:r>
+        <w:t xml:space="preserve"> </w:t>
+      </w:r>
+      <w:r>
+        <w:t xml:space="preserve">Componer cada una de las preguntas por 2 </w:t>
+      </w:r>
+      <w:r>
+        <w:t>números</w:t>
+      </w:r>
+      <w:r>
+        <w:t xml:space="preserve">(que deben de estar entre </w:t>
+      </w:r>
+      <w:r>
+        <w:t>0 y 99)</w:t>
+      </w:r>
+      <w:r>
+        <w:t xml:space="preserve"> y un operador respectivamente</w:t>
+      </w:r>
+    </w:p>
+    <w:p/>
+    <w:p>
+      <w:r>
+        <w:t>RF3: Agregar 4 respuestas para cada una de las preguntas. Una correcta y las otras 3 generadas aleatoriamente.</w:t>
+      </w:r>
+    </w:p>
+    <w:p/>
+    <w:p>
+      <w:r>
+        <w:t>RF4: Realizar la persistencia dentro del programa. Para que se puedan agregar y guardar cada una de la información obtenida, ya sea puntajes, jugadores y resultados.</w:t>
+      </w:r>
+    </w:p>
+    <w:p/>
+    <w:p>
+      <w:r>
+        <w:t>RF5:</w:t>
+      </w:r>
+      <w:r>
+        <w:t xml:space="preserve"> Desarrollar un contador de tiempo para que se muestre en la interfaz </w:t>
+      </w:r>
+      <w:proofErr w:type="spellStart"/>
+      <w:proofErr w:type="gramStart"/>
+      <w:r>
+        <w:t>e</w:t>
+      </w:r>
+      <w:proofErr w:type="spellEnd"/>
+      <w:proofErr w:type="gramEnd"/>
+      <w:r>
+        <w:t xml:space="preserve"> usuario mientras juegue.</w:t>
+      </w:r>
+    </w:p>
+    <w:p/>
+    <w:p>
+      <w:r>
+        <w:t>RF6: Modelar un scoreboard con un árbol binario, para facilitar la búsqueda de los jugadores.</w:t>
+      </w:r>
+    </w:p>
+    <w:p/>
+    <w:p>
+      <w:r>
+        <w:t>RF7:</w:t>
+      </w:r>
+      <w:r>
+        <w:t xml:space="preserve"> Restar 10 puntos, si el jugador se equivoca.</w:t>
+      </w:r>
+    </w:p>
+    <w:p/>
+    <w:p>
+      <w:r>
+        <w:t>RF8: Sumar 10, si el jugador acierta.</w:t>
+      </w:r>
+    </w:p>
+    <w:p/>
+    <w:p>
+      <w:r>
+        <w:t>RF9: Mostrar cuando finalice el juego, el top 5 de mejores jugadores.</w:t>
+      </w:r>
+    </w:p>
+    <w:p/>
+    <w:p>
+      <w:r>
+        <w:t>RF10: Permitir eliminar jugadores  desde la tabla del top 5.</w:t>
+      </w:r>
+    </w:p>
+    <w:p/>
+    <w:p>
+      <w:r>
+        <w:t>Rf11: Permitir que el jugador mientras juega, pueda ver su puntación, tiempo y todas las funcionalidades del programa sin ningún tipo de problema y contratiempo. Para poder generar el resultado de satisfacción esperado.</w:t>
+      </w:r>
+    </w:p>
+    <w:p/>
+    <w:p>
+      <w:r>
+        <w:lastRenderedPageBreak/>
+        <w:t>RF12: Presentar únicamente en el programa opciones de suma, resta, multiplicación y división. Con solución de numero entero.</w:t>
+      </w:r>
+    </w:p>
+    <w:p/>
+    <w:p/>
+    <w:p/>
     <w:p/>
     <w:p/>
     <w:p/>
     <w:p>
       <w:pPr>
         <w:jc w:val="center"/>
+        <w:rPr>
+          <w:b/>
+          <w:bCs/>
+          <w:color w:val="FF0000"/>
+          <w:sz w:val="28"/>
+          <w:szCs w:val="28"/>
+        </w:rPr>
       </w:pPr>
       <w:r>
+        <w:rPr>
+          <w:b/>
+          <w:bCs/>
+          <w:color w:val="FF0000"/>
+          <w:sz w:val="28"/>
+          <w:szCs w:val="28"/>
+        </w:rPr>
         <w:t>Diagrama</w:t>
       </w:r>
     </w:p>
@@ -32,9 +178,9 @@
           <w:noProof/>
         </w:rPr>
         <w:drawing>
-          <wp:inline distT="0" distB="0" distL="0" distR="0" wp14:anchorId="48E03455" wp14:editId="3BF36987">
-            <wp:extent cx="6621863" cy="4679809"/>
-            <wp:effectExtent l="0" t="0" r="7620" b="6985"/>
+          <wp:inline distT="0" distB="0" distL="0" distR="0" wp14:anchorId="48E03455" wp14:editId="7ED659A0">
+            <wp:extent cx="5572124" cy="4050450"/>
+            <wp:effectExtent l="0" t="0" r="0" b="7620"/>
             <wp:docPr id="1" name="Imagen 1" descr="Diagrama, Esquemático&#10;&#10;Descripción generada automáticamente"/>
             <wp:cNvGraphicFramePr>
               <a:graphicFrameLocks xmlns:a="http://schemas.openxmlformats.org/drawingml/2006/main" noChangeAspect="1"/>
@@ -46,7 +192,7 @@
                     <pic:cNvPr id="1" name="Imagen 1" descr="Diagrama, Esquemático&#10;&#10;Descripción generada automáticamente"/>
                     <pic:cNvPicPr/>
                   </pic:nvPicPr>
-                  <pic:blipFill>
+                  <pic:blipFill rotWithShape="1">
                     <a:blip r:embed="rId6" cstate="print">
                       <a:extLst>
                         <a:ext uri="{28A0092B-C50C-407E-A947-70E740481C1C}">
@@ -54,18 +200,25 @@
                         </a:ext>
                       </a:extLst>
                     </a:blip>
-                    <a:stretch>
-                      <a:fillRect/>
-                    </a:stretch>
+                    <a:srcRect l="3598" t="7892" r="12248" b="5549"/>
+                    <a:stretch/>
                   </pic:blipFill>
-                  <pic:spPr>
+                  <pic:spPr bwMode="auto">
                     <a:xfrm>
                       <a:off x="0" y="0"/>
-                      <a:ext cx="6623714" cy="4681117"/>
+                      <a:ext cx="5574272" cy="4052011"/>
                     </a:xfrm>
                     <a:prstGeom prst="rect">
                       <a:avLst/>
                     </a:prstGeom>
+                    <a:ln>
+                      <a:noFill/>
+                    </a:ln>
+                    <a:extLst>
+                      <a:ext uri="{53640926-AAD7-44D8-BBD7-CCE9431645EC}">
+                        <a14:shadowObscured xmlns:a14="http://schemas.microsoft.com/office/drawing/2010/main"/>
+                      </a:ext>
+                    </a:extLst>
                   </pic:spPr>
                 </pic:pic>
               </a:graphicData>
@@ -160,11 +313,9 @@
     <w:r>
       <w:t xml:space="preserve">Juan </w:t>
     </w:r>
-    <w:proofErr w:type="spellStart"/>
     <w:r>
-      <w:t>Jose</w:t>
+      <w:t>José</w:t>
     </w:r>
-    <w:proofErr w:type="spellEnd"/>
     <w:r>
       <w:t xml:space="preserve"> Rojas Mayor</w:t>
     </w:r>
@@ -173,14 +324,7 @@
     </w:r>
     <w:r>
       <w:tab/>
-    </w:r>
-    <w:proofErr w:type="spellStart"/>
-    <w:r>
-      <w:t>Apo</w:t>
-    </w:r>
-    <w:proofErr w:type="spellEnd"/>
-    <w:r>
-      <w:t xml:space="preserve"> 2</w:t>
+      <w:t>Apo 2</w:t>
     </w:r>
   </w:p>
   <w:p>

</xml_diff>